<commit_message>
Tableau SQL Test doc report
</commit_message>
<xml_diff>
--- a/PostgreSQL report/Report with explanation.docx
+++ b/PostgreSQL report/Report with explanation.docx
@@ -992,6 +992,9 @@
           </w:tcPr>
           <w:p>
             <w:r>
+              <w:rPr>
+                <w:noProof/>
+              </w:rPr>
               <w:drawing>
                 <wp:inline distT="0" distB="0" distL="0" distR="0" wp14:anchorId="13A4BDD3" wp14:editId="0D9C625D">
                   <wp:extent cx="1877349" cy="842963"/>
@@ -1036,6 +1039,9 @@
           </w:tcPr>
           <w:p>
             <w:r>
+              <w:rPr>
+                <w:noProof/>
+              </w:rPr>
               <w:drawing>
                 <wp:inline distT="0" distB="0" distL="0" distR="0" wp14:anchorId="666818C5" wp14:editId="17219B97">
                   <wp:extent cx="1800030" cy="857250"/>
@@ -1249,6 +1255,9 @@
           </w:tcPr>
           <w:p>
             <w:r>
+              <w:rPr>
+                <w:noProof/>
+              </w:rPr>
               <w:drawing>
                 <wp:inline distT="0" distB="0" distL="0" distR="0" wp14:anchorId="276062B8" wp14:editId="37B7EFC1">
                   <wp:extent cx="1628787" cy="800106"/>
@@ -1293,6 +1302,9 @@
           </w:tcPr>
           <w:p>
             <w:r>
+              <w:rPr>
+                <w:noProof/>
+              </w:rPr>
               <w:drawing>
                 <wp:inline distT="0" distB="0" distL="0" distR="0" wp14:anchorId="3168832A" wp14:editId="183E1253">
                   <wp:extent cx="1847850" cy="800100"/>
@@ -1522,6 +1534,9 @@
           </w:tcPr>
           <w:p>
             <w:r>
+              <w:rPr>
+                <w:noProof/>
+              </w:rPr>
               <w:drawing>
                 <wp:inline distT="0" distB="0" distL="0" distR="0" wp14:anchorId="038F79B2" wp14:editId="323C5092">
                   <wp:extent cx="1571636" cy="762006"/>
@@ -1566,6 +1581,9 @@
           </w:tcPr>
           <w:p>
             <w:r>
+              <w:rPr>
+                <w:noProof/>
+              </w:rPr>
               <w:drawing>
                 <wp:inline distT="0" distB="0" distL="0" distR="0" wp14:anchorId="4118EEC2" wp14:editId="277D5B75">
                   <wp:extent cx="1800225" cy="771525"/>
@@ -1780,6 +1798,9 @@
           </w:tcPr>
           <w:p>
             <w:r>
+              <w:rPr>
+                <w:noProof/>
+              </w:rPr>
               <w:drawing>
                 <wp:inline distT="0" distB="0" distL="0" distR="0" wp14:anchorId="37D7DCFC" wp14:editId="09762304">
                   <wp:extent cx="1771650" cy="917089"/>
@@ -1824,6 +1845,9 @@
           </w:tcPr>
           <w:p>
             <w:r>
+              <w:rPr>
+                <w:noProof/>
+              </w:rPr>
               <w:drawing>
                 <wp:inline distT="0" distB="0" distL="0" distR="0" wp14:anchorId="229C6378" wp14:editId="7EFA6C0B">
                   <wp:extent cx="1671637" cy="906952"/>
@@ -2037,6 +2061,9 @@
           </w:tcPr>
           <w:p>
             <w:r>
+              <w:rPr>
+                <w:noProof/>
+              </w:rPr>
               <w:drawing>
                 <wp:inline distT="0" distB="0" distL="0" distR="0" wp14:anchorId="172A3E13" wp14:editId="303B0E7C">
                   <wp:extent cx="1890712" cy="956610"/>
@@ -2081,6 +2108,9 @@
           </w:tcPr>
           <w:p>
             <w:r>
+              <w:rPr>
+                <w:noProof/>
+              </w:rPr>
               <w:drawing>
                 <wp:inline distT="0" distB="0" distL="0" distR="0" wp14:anchorId="4A27CA64" wp14:editId="738C3BC3">
                   <wp:extent cx="1971689" cy="971557"/>
@@ -2310,6 +2340,9 @@
           </w:tcPr>
           <w:p>
             <w:r>
+              <w:rPr>
+                <w:noProof/>
+              </w:rPr>
               <w:drawing>
                 <wp:inline distT="0" distB="0" distL="0" distR="0" wp14:anchorId="7619FC8E" wp14:editId="6AC0A59A">
                   <wp:extent cx="1809750" cy="915397"/>
@@ -2354,6 +2387,9 @@
           </w:tcPr>
           <w:p>
             <w:r>
+              <w:rPr>
+                <w:noProof/>
+              </w:rPr>
               <w:drawing>
                 <wp:inline distT="0" distB="0" distL="0" distR="0" wp14:anchorId="08EF71EE" wp14:editId="64F25F52">
                   <wp:extent cx="1866914" cy="895357"/>
@@ -2542,6 +2578,9 @@
           </w:tcPr>
           <w:p>
             <w:r>
+              <w:rPr>
+                <w:noProof/>
+              </w:rPr>
               <w:drawing>
                 <wp:inline distT="0" distB="0" distL="0" distR="0" wp14:anchorId="61E745EA" wp14:editId="690CD7D2">
                   <wp:extent cx="2071050" cy="1004888"/>
@@ -2586,6 +2625,9 @@
           </w:tcPr>
           <w:p>
             <w:r>
+              <w:rPr>
+                <w:noProof/>
+              </w:rPr>
               <w:drawing>
                 <wp:inline distT="0" distB="0" distL="0" distR="0" wp14:anchorId="0AB84727" wp14:editId="62B266CE">
                   <wp:extent cx="1752600" cy="1057603"/>
@@ -2763,6 +2805,9 @@
           </w:tcPr>
           <w:p>
             <w:r>
+              <w:rPr>
+                <w:noProof/>
+              </w:rPr>
               <w:drawing>
                 <wp:inline distT="0" distB="0" distL="0" distR="0" wp14:anchorId="1927E898" wp14:editId="4A11D1AE">
                   <wp:extent cx="1809750" cy="910167"/>
@@ -2807,6 +2852,9 @@
           </w:tcPr>
           <w:p>
             <w:r>
+              <w:rPr>
+                <w:noProof/>
+              </w:rPr>
               <w:drawing>
                 <wp:inline distT="0" distB="0" distL="0" distR="0" wp14:anchorId="1C065473" wp14:editId="39E28ADB">
                   <wp:extent cx="1752613" cy="923932"/>
@@ -3006,6 +3054,9 @@
           </w:tcPr>
           <w:p>
             <w:r>
+              <w:rPr>
+                <w:noProof/>
+              </w:rPr>
               <w:drawing>
                 <wp:inline distT="0" distB="0" distL="0" distR="0" wp14:anchorId="31949844" wp14:editId="6CDDED0C">
                   <wp:extent cx="1790593" cy="942975"/>
@@ -3050,6 +3101,9 @@
           </w:tcPr>
           <w:p>
             <w:r>
+              <w:rPr>
+                <w:noProof/>
+              </w:rPr>
               <w:drawing>
                 <wp:inline distT="0" distB="0" distL="0" distR="0" wp14:anchorId="661D02AD" wp14:editId="01FCA1CF">
                   <wp:extent cx="1885964" cy="952507"/>
@@ -3240,6 +3294,9 @@
           </w:tcPr>
           <w:p>
             <w:r>
+              <w:rPr>
+                <w:noProof/>
+              </w:rPr>
               <w:drawing>
                 <wp:inline distT="0" distB="0" distL="0" distR="0" wp14:anchorId="2B7B9848" wp14:editId="6B35A5D3">
                   <wp:extent cx="1794751" cy="923925"/>
@@ -3284,6 +3341,9 @@
           </w:tcPr>
           <w:p>
             <w:r>
+              <w:rPr>
+                <w:noProof/>
+              </w:rPr>
               <w:drawing>
                 <wp:inline distT="0" distB="0" distL="0" distR="0" wp14:anchorId="7D75DF8D" wp14:editId="2E0E2B05">
                   <wp:extent cx="1695462" cy="952507"/>
@@ -3474,6 +3534,9 @@
           </w:tcPr>
           <w:p>
             <w:r>
+              <w:rPr>
+                <w:noProof/>
+              </w:rPr>
               <w:drawing>
                 <wp:inline distT="0" distB="0" distL="0" distR="0" wp14:anchorId="64337678" wp14:editId="1D9DF19E">
                   <wp:extent cx="1909598" cy="971550"/>
@@ -3518,6 +3581,9 @@
           </w:tcPr>
           <w:p>
             <w:r>
+              <w:rPr>
+                <w:noProof/>
+              </w:rPr>
               <w:drawing>
                 <wp:inline distT="0" distB="0" distL="0" distR="0" wp14:anchorId="0465A40E" wp14:editId="4A53649C">
                   <wp:extent cx="1752613" cy="962032"/>
@@ -3716,6 +3782,9 @@
           </w:tcPr>
           <w:p>
             <w:r>
+              <w:rPr>
+                <w:noProof/>
+              </w:rPr>
               <w:drawing>
                 <wp:inline distT="0" distB="0" distL="0" distR="0" wp14:anchorId="4FAB86BB" wp14:editId="37D6AD07">
                   <wp:extent cx="1866900" cy="933450"/>
@@ -3760,6 +3829,9 @@
           </w:tcPr>
           <w:p>
             <w:r>
+              <w:rPr>
+                <w:noProof/>
+              </w:rPr>
               <w:drawing>
                 <wp:inline distT="0" distB="0" distL="0" distR="0" wp14:anchorId="40BAEA6C" wp14:editId="5DC0077A">
                   <wp:extent cx="1657362" cy="923932"/>
@@ -4035,6 +4107,9 @@
           </w:tcPr>
           <w:p>
             <w:r>
+              <w:rPr>
+                <w:noProof/>
+              </w:rPr>
               <w:drawing>
                 <wp:inline distT="0" distB="0" distL="0" distR="0" wp14:anchorId="3D73C9FB" wp14:editId="68608032">
                   <wp:extent cx="1800225" cy="990600"/>
@@ -4079,6 +4154,9 @@
           </w:tcPr>
           <w:p>
             <w:r>
+              <w:rPr>
+                <w:noProof/>
+              </w:rPr>
               <w:drawing>
                 <wp:inline distT="0" distB="0" distL="0" distR="0" wp14:anchorId="0DEE68F2" wp14:editId="0E3CB1C2">
                   <wp:extent cx="1581162" cy="1009657"/>
@@ -4372,6 +4450,9 @@
           </w:tcPr>
           <w:p>
             <w:r>
+              <w:rPr>
+                <w:noProof/>
+              </w:rPr>
               <w:drawing>
                 <wp:inline distT="0" distB="0" distL="0" distR="0" wp14:anchorId="62C6BCA7" wp14:editId="1B59347F">
                   <wp:extent cx="1995487" cy="1023067"/>
@@ -4416,6 +4497,9 @@
           </w:tcPr>
           <w:p>
             <w:r>
+              <w:rPr>
+                <w:noProof/>
+              </w:rPr>
               <w:drawing>
                 <wp:inline distT="0" distB="0" distL="0" distR="0" wp14:anchorId="035A68FF" wp14:editId="4F50BF59">
                   <wp:extent cx="1895475" cy="1038225"/>
@@ -4745,6 +4829,9 @@
           </w:tcPr>
           <w:p>
             <w:r>
+              <w:rPr>
+                <w:noProof/>
+              </w:rPr>
               <w:drawing>
                 <wp:inline distT="0" distB="0" distL="0" distR="0" wp14:anchorId="5C6EA854" wp14:editId="75F74C98">
                   <wp:extent cx="1895475" cy="919163"/>
@@ -4789,6 +4876,9 @@
           </w:tcPr>
           <w:p>
             <w:r>
+              <w:rPr>
+                <w:noProof/>
+              </w:rPr>
               <w:drawing>
                 <wp:inline distT="0" distB="0" distL="0" distR="0" wp14:anchorId="38EEC1A7" wp14:editId="6081CA56">
                   <wp:extent cx="1795463" cy="942975"/>
@@ -5082,6 +5172,9 @@
           </w:tcPr>
           <w:p>
             <w:r>
+              <w:rPr>
+                <w:noProof/>
+              </w:rPr>
               <w:drawing>
                 <wp:inline distT="0" distB="0" distL="0" distR="0" wp14:anchorId="74DE8A34" wp14:editId="457F133F">
                   <wp:extent cx="2134647" cy="981075"/>
@@ -5126,6 +5219,9 @@
           </w:tcPr>
           <w:p>
             <w:r>
+              <w:rPr>
+                <w:noProof/>
+              </w:rPr>
               <w:drawing>
                 <wp:inline distT="0" distB="0" distL="0" distR="0" wp14:anchorId="3A48D018" wp14:editId="16640CAD">
                   <wp:extent cx="1809763" cy="981082"/>
@@ -5427,6 +5523,9 @@
           </w:tcPr>
           <w:p>
             <w:r>
+              <w:rPr>
+                <w:noProof/>
+              </w:rPr>
               <w:drawing>
                 <wp:inline distT="0" distB="0" distL="0" distR="0" wp14:anchorId="7D08A115" wp14:editId="56A3ED94">
                   <wp:extent cx="2006744" cy="990600"/>
@@ -5471,6 +5570,9 @@
           </w:tcPr>
           <w:p>
             <w:r>
+              <w:rPr>
+                <w:noProof/>
+              </w:rPr>
               <w:drawing>
                 <wp:inline distT="0" distB="0" distL="0" distR="0" wp14:anchorId="10C6F25F" wp14:editId="3B4CCF6C">
                   <wp:extent cx="1762138" cy="981082"/>
@@ -5797,6 +5899,9 @@
           </w:tcPr>
           <w:p>
             <w:r>
+              <w:rPr>
+                <w:noProof/>
+              </w:rPr>
               <w:drawing>
                 <wp:inline distT="0" distB="0" distL="0" distR="0" wp14:anchorId="2D817CFD" wp14:editId="5BA4C4BC">
                   <wp:extent cx="2000265" cy="914407"/>
@@ -5841,6 +5946,9 @@
           </w:tcPr>
           <w:p>
             <w:r>
+              <w:rPr>
+                <w:noProof/>
+              </w:rPr>
               <w:drawing>
                 <wp:inline distT="0" distB="0" distL="0" distR="0" wp14:anchorId="1C6377E5" wp14:editId="2EFB5B8B">
                   <wp:extent cx="1657362" cy="971557"/>
@@ -6143,6 +6251,9 @@
           </w:tcPr>
           <w:p>
             <w:r>
+              <w:rPr>
+                <w:noProof/>
+              </w:rPr>
               <w:drawing>
                 <wp:inline distT="0" distB="0" distL="0" distR="0" wp14:anchorId="5AFE8683" wp14:editId="362E583B">
                   <wp:extent cx="1949324" cy="1009650"/>
@@ -6187,6 +6298,9 @@
           </w:tcPr>
           <w:p>
             <w:r>
+              <w:rPr>
+                <w:noProof/>
+              </w:rPr>
               <w:drawing>
                 <wp:inline distT="0" distB="0" distL="0" distR="0" wp14:anchorId="1DDCB6F5" wp14:editId="37639AFD">
                   <wp:extent cx="1828813" cy="1000132"/>
@@ -6427,6 +6541,9 @@
           </w:tcPr>
           <w:p>
             <w:r>
+              <w:rPr>
+                <w:noProof/>
+              </w:rPr>
               <w:drawing>
                 <wp:inline distT="0" distB="0" distL="0" distR="0" wp14:anchorId="1CCF95B2" wp14:editId="703B4357">
                   <wp:extent cx="1809749" cy="971550"/>
@@ -6471,6 +6588,9 @@
           </w:tcPr>
           <w:p>
             <w:r>
+              <w:rPr>
+                <w:noProof/>
+              </w:rPr>
               <w:drawing>
                 <wp:inline distT="0" distB="0" distL="0" distR="0" wp14:anchorId="2F4AD62F" wp14:editId="6507A755">
                   <wp:extent cx="1847864" cy="971557"/>
@@ -6729,6 +6849,9 @@
           </w:tcPr>
           <w:p>
             <w:r>
+              <w:rPr>
+                <w:noProof/>
+              </w:rPr>
               <w:drawing>
                 <wp:inline distT="0" distB="0" distL="0" distR="0" wp14:anchorId="4601159E" wp14:editId="5A63CF35">
                   <wp:extent cx="1885950" cy="985838"/>
@@ -6773,6 +6896,9 @@
           </w:tcPr>
           <w:p>
             <w:r>
+              <w:rPr>
+                <w:noProof/>
+              </w:rPr>
               <w:drawing>
                 <wp:inline distT="0" distB="0" distL="0" distR="0" wp14:anchorId="09B40316" wp14:editId="59E7121F">
                   <wp:extent cx="2028840" cy="1019182"/>
@@ -7011,6 +7137,9 @@
           </w:tcPr>
           <w:p>
             <w:r>
+              <w:rPr>
+                <w:noProof/>
+              </w:rPr>
               <w:drawing>
                 <wp:inline distT="0" distB="0" distL="0" distR="0" wp14:anchorId="65FF326A" wp14:editId="34EB3A0B">
                   <wp:extent cx="1933574" cy="928688"/>
@@ -7055,6 +7184,9 @@
           </w:tcPr>
           <w:p>
             <w:r>
+              <w:rPr>
+                <w:noProof/>
+              </w:rPr>
               <w:drawing>
                 <wp:inline distT="0" distB="0" distL="0" distR="0" wp14:anchorId="4FE3798D" wp14:editId="64BAF322">
                   <wp:extent cx="1790713" cy="942982"/>
@@ -7301,6 +7433,9 @@
           </w:tcPr>
           <w:p>
             <w:r>
+              <w:rPr>
+                <w:noProof/>
+              </w:rPr>
               <w:drawing>
                 <wp:inline distT="0" distB="0" distL="0" distR="0" wp14:anchorId="5E25FF16" wp14:editId="75B85A33">
                   <wp:extent cx="1933574" cy="947737"/>
@@ -7345,6 +7480,9 @@
           </w:tcPr>
           <w:p>
             <w:r>
+              <w:rPr>
+                <w:noProof/>
+              </w:rPr>
               <w:drawing>
                 <wp:inline distT="0" distB="0" distL="0" distR="0" wp14:anchorId="0CBCD226" wp14:editId="42D6A863">
                   <wp:extent cx="1885964" cy="962032"/>
@@ -7588,6 +7726,9 @@
           </w:tcPr>
           <w:p>
             <w:r>
+              <w:rPr>
+                <w:noProof/>
+              </w:rPr>
               <w:drawing>
                 <wp:inline distT="0" distB="0" distL="0" distR="0" wp14:anchorId="72ACD42D" wp14:editId="35D9805A">
                   <wp:extent cx="1895475" cy="952500"/>
@@ -7632,6 +7773,9 @@
           </w:tcPr>
           <w:p>
             <w:r>
+              <w:rPr>
+                <w:noProof/>
+              </w:rPr>
               <w:drawing>
                 <wp:inline distT="0" distB="0" distL="0" distR="0" wp14:anchorId="3E0EADE2" wp14:editId="543185B3">
                   <wp:extent cx="1876439" cy="990607"/>
@@ -7709,21 +7853,19 @@
         </w:rPr>
         <w:t xml:space="preserve">SELECT </w:t>
       </w:r>
-      <w:proofErr w:type="gramStart"/>
-      <w:r>
-        <w:rPr>
-          <w:b/>
-          <w:bCs/>
-        </w:rPr>
-        <w:t>round(</w:t>
-      </w:r>
-      <w:proofErr w:type="gramEnd"/>
-      <w:r>
-        <w:rPr>
-          <w:b/>
-          <w:bCs/>
-        </w:rPr>
-        <w:t>AVG(AGE)) AS "Average Age"</w:t>
+      <w:r>
+        <w:rPr>
+          <w:b/>
+          <w:bCs/>
+        </w:rPr>
+        <w:t>ROUND</w:t>
+      </w:r>
+      <w:r>
+        <w:rPr>
+          <w:b/>
+          <w:bCs/>
+        </w:rPr>
+        <w:t>(AVG(AGE)) AS "Average Age"</w:t>
       </w:r>
     </w:p>
     <w:p>
@@ -7846,6 +7988,9 @@
           </w:tcPr>
           <w:p>
             <w:r>
+              <w:rPr>
+                <w:noProof/>
+              </w:rPr>
               <w:drawing>
                 <wp:inline distT="0" distB="0" distL="0" distR="0" wp14:anchorId="724D11F2" wp14:editId="11B65E3D">
                   <wp:extent cx="1828813" cy="942982"/>
@@ -7890,6 +8035,9 @@
           </w:tcPr>
           <w:p>
             <w:r>
+              <w:rPr>
+                <w:noProof/>
+              </w:rPr>
               <w:drawing>
                 <wp:inline distT="0" distB="0" distL="0" distR="0" wp14:anchorId="091E2B0E" wp14:editId="5BCD635E">
                   <wp:extent cx="1690688" cy="942975"/>
@@ -8102,6 +8250,9 @@
           </w:tcPr>
           <w:p>
             <w:r>
+              <w:rPr>
+                <w:noProof/>
+              </w:rPr>
               <w:drawing>
                 <wp:inline distT="0" distB="0" distL="0" distR="0" wp14:anchorId="1A787EA4" wp14:editId="1B9F0FFB">
                   <wp:extent cx="1828813" cy="942982"/>
@@ -8146,6 +8297,9 @@
           </w:tcPr>
           <w:p>
             <w:r>
+              <w:rPr>
+                <w:noProof/>
+              </w:rPr>
               <w:drawing>
                 <wp:inline distT="0" distB="0" distL="0" distR="0" wp14:anchorId="31D59565" wp14:editId="69D11D9A">
                   <wp:extent cx="1581162" cy="914407"/>
@@ -8374,6 +8528,9 @@
           </w:tcPr>
           <w:p>
             <w:r>
+              <w:rPr>
+                <w:noProof/>
+              </w:rPr>
               <w:drawing>
                 <wp:inline distT="0" distB="0" distL="0" distR="0" wp14:anchorId="32218562" wp14:editId="70AE2F46">
                   <wp:extent cx="1857375" cy="981075"/>
@@ -8418,6 +8575,9 @@
           </w:tcPr>
           <w:p>
             <w:r>
+              <w:rPr>
+                <w:noProof/>
+              </w:rPr>
               <w:drawing>
                 <wp:inline distT="0" distB="0" distL="0" distR="0" wp14:anchorId="46904FE7" wp14:editId="791D9964">
                   <wp:extent cx="1566863" cy="1000124"/>
@@ -8634,6 +8794,9 @@
           </w:tcPr>
           <w:p>
             <w:r>
+              <w:rPr>
+                <w:noProof/>
+              </w:rPr>
               <w:drawing>
                 <wp:inline distT="0" distB="0" distL="0" distR="0" wp14:anchorId="2DE40178" wp14:editId="0F0D475C">
                   <wp:extent cx="1885950" cy="947737"/>
@@ -8678,6 +8841,9 @@
           </w:tcPr>
           <w:p>
             <w:r>
+              <w:rPr>
+                <w:noProof/>
+              </w:rPr>
               <w:drawing>
                 <wp:inline distT="0" distB="0" distL="0" distR="0" wp14:anchorId="26AB0ABB" wp14:editId="0AC76DFF">
                   <wp:extent cx="1495436" cy="971557"/>
@@ -8892,6 +9058,9 @@
           </w:tcPr>
           <w:p>
             <w:r>
+              <w:rPr>
+                <w:noProof/>
+              </w:rPr>
               <w:drawing>
                 <wp:inline distT="0" distB="0" distL="0" distR="0" wp14:anchorId="51CE7159" wp14:editId="77DF4350">
                   <wp:extent cx="1876439" cy="923932"/>
@@ -8945,6 +9114,7 @@
               <w:rPr>
                 <w:b/>
                 <w:bCs/>
+                <w:noProof/>
               </w:rPr>
               <w:drawing>
                 <wp:inline distT="0" distB="0" distL="0" distR="0" wp14:anchorId="3BF8CCEE" wp14:editId="18092505">
@@ -9196,6 +9366,9 @@
           </w:tcPr>
           <w:p>
             <w:r>
+              <w:rPr>
+                <w:noProof/>
+              </w:rPr>
               <w:drawing>
                 <wp:inline distT="0" distB="0" distL="0" distR="0" wp14:anchorId="0AF1C8BE" wp14:editId="0751ABFC">
                   <wp:extent cx="1895474" cy="962025"/>
@@ -9240,6 +9413,9 @@
           </w:tcPr>
           <w:p>
             <w:r>
+              <w:rPr>
+                <w:noProof/>
+              </w:rPr>
               <w:drawing>
                 <wp:inline distT="0" distB="0" distL="0" distR="0" wp14:anchorId="330CC139" wp14:editId="54F073F3">
                   <wp:extent cx="1685925" cy="955675"/>
@@ -9595,6 +9771,7 @@
         <w:rPr>
           <w:b/>
           <w:bCs/>
+          <w:noProof/>
         </w:rPr>
         <w:drawing>
           <wp:inline distT="0" distB="0" distL="0" distR="0" wp14:anchorId="2B5F16EC" wp14:editId="79FF1F8B">
@@ -9980,6 +10157,9 @@
           </w:tcPr>
           <w:p>
             <w:r>
+              <w:rPr>
+                <w:noProof/>
+              </w:rPr>
               <w:drawing>
                 <wp:inline distT="0" distB="0" distL="0" distR="0" wp14:anchorId="06AED771" wp14:editId="30C7D7B1">
                   <wp:extent cx="3186112" cy="2299970"/>
@@ -10027,6 +10207,7 @@
               <w:rPr>
                 <w:b/>
                 <w:bCs/>
+                <w:noProof/>
               </w:rPr>
               <w:drawing>
                 <wp:inline distT="0" distB="0" distL="0" distR="0" wp14:anchorId="4631C237" wp14:editId="533E8F7B">
@@ -10401,6 +10582,9 @@
           </w:tcPr>
           <w:p>
             <w:r>
+              <w:rPr>
+                <w:noProof/>
+              </w:rPr>
               <w:drawing>
                 <wp:inline distT="0" distB="0" distL="0" distR="0" wp14:anchorId="1C2B62F7" wp14:editId="47806476">
                   <wp:extent cx="2609869" cy="1800238"/>
@@ -10445,6 +10629,9 @@
           </w:tcPr>
           <w:p>
             <w:r>
+              <w:rPr>
+                <w:noProof/>
+              </w:rPr>
               <w:drawing>
                 <wp:inline distT="0" distB="0" distL="0" distR="0" wp14:anchorId="22653FA8" wp14:editId="59066637">
                   <wp:extent cx="2613435" cy="1776413"/>
@@ -10703,6 +10890,9 @@
         <w:ind w:left="360"/>
       </w:pPr>
       <w:r>
+        <w:rPr>
+          <w:noProof/>
+        </w:rPr>
         <w:drawing>
           <wp:inline distT="0" distB="0" distL="0" distR="0" wp14:anchorId="39114343" wp14:editId="65D3A1DF">
             <wp:extent cx="2947988" cy="1913333"/>
@@ -10785,6 +10975,9 @@
           </w:tcPr>
           <w:p>
             <w:r>
+              <w:rPr>
+                <w:noProof/>
+              </w:rPr>
               <w:drawing>
                 <wp:inline distT="0" distB="0" distL="0" distR="0" wp14:anchorId="58474291" wp14:editId="7E912F8B">
                   <wp:extent cx="2328862" cy="1614170"/>
@@ -10829,6 +11022,9 @@
           </w:tcPr>
           <w:p>
             <w:r>
+              <w:rPr>
+                <w:noProof/>
+              </w:rPr>
               <w:drawing>
                 <wp:inline distT="0" distB="0" distL="0" distR="0" wp14:anchorId="13A7D7EE" wp14:editId="29137C3C">
                   <wp:extent cx="2571750" cy="1584916"/>
@@ -11230,6 +11426,9 @@
         <w:ind w:left="360"/>
       </w:pPr>
       <w:r>
+        <w:rPr>
+          <w:noProof/>
+        </w:rPr>
         <w:drawing>
           <wp:inline distT="0" distB="0" distL="0" distR="0" wp14:anchorId="31F49F10" wp14:editId="6D841F0A">
             <wp:extent cx="3052763" cy="2912822"/>
@@ -11295,6 +11494,9 @@
           </w:tcPr>
           <w:p>
             <w:r>
+              <w:rPr>
+                <w:noProof/>
+              </w:rPr>
               <w:drawing>
                 <wp:inline distT="0" distB="0" distL="0" distR="0" wp14:anchorId="0B804B2D" wp14:editId="53D0AA61">
                   <wp:extent cx="5686467" cy="1514486"/>
@@ -11351,6 +11553,9 @@
           </w:tcPr>
           <w:p>
             <w:r>
+              <w:rPr>
+                <w:noProof/>
+              </w:rPr>
               <w:drawing>
                 <wp:inline distT="0" distB="0" distL="0" distR="0" wp14:anchorId="150E439B" wp14:editId="0879276B">
                   <wp:extent cx="5698173" cy="1428082"/>
@@ -11530,23 +11735,7 @@
           <w:color w:val="000000"/>
           <w:highlight w:val="yellow"/>
         </w:rPr>
-        <w:t>-</w:t>
-      </w:r>
-      <w:r>
-        <w:rPr>
-          <w:rFonts w:ascii="Calibri" w:hAnsi="Calibri" w:cs="Calibri"/>
-          <w:color w:val="000000"/>
-          <w:highlight w:val="yellow"/>
-        </w:rPr>
-        <w:t>-</w:t>
-      </w:r>
-      <w:r>
-        <w:rPr>
-          <w:rFonts w:ascii="Calibri" w:hAnsi="Calibri" w:cs="Calibri"/>
-          <w:color w:val="000000"/>
-          <w:highlight w:val="yellow"/>
-        </w:rPr>
-        <w:t>Then run this to get o/p</w:t>
+        <w:t>--Then run this to get o/p</w:t>
       </w:r>
     </w:p>
     <w:p>
@@ -11887,6 +12076,7 @@
         <w:rPr>
           <w:b/>
           <w:bCs/>
+          <w:noProof/>
         </w:rPr>
         <w:drawing>
           <wp:inline distT="0" distB="0" distL="0" distR="0" wp14:anchorId="6572211C" wp14:editId="6F838719">
@@ -11985,6 +12175,9 @@
           </w:tcPr>
           <w:p>
             <w:r>
+              <w:rPr>
+                <w:noProof/>
+              </w:rPr>
               <w:drawing>
                 <wp:inline distT="0" distB="0" distL="0" distR="0" wp14:anchorId="24212B17" wp14:editId="277ED4A5">
                   <wp:extent cx="3114698" cy="2257442"/>
@@ -12029,6 +12222,9 @@
           </w:tcPr>
           <w:p>
             <w:r>
+              <w:rPr>
+                <w:noProof/>
+              </w:rPr>
               <w:drawing>
                 <wp:inline distT="0" distB="0" distL="0" distR="0" wp14:anchorId="4388FB63" wp14:editId="7074396F">
                   <wp:extent cx="3290887" cy="2310970"/>
@@ -12495,6 +12691,9 @@
         <w:ind w:left="567"/>
       </w:pPr>
       <w:r>
+        <w:rPr>
+          <w:noProof/>
+        </w:rPr>
         <w:drawing>
           <wp:inline distT="0" distB="0" distL="0" distR="0" wp14:anchorId="5D55E9B3" wp14:editId="400D26F2">
             <wp:extent cx="5754838" cy="3248025"/>
@@ -12590,6 +12789,9 @@
         <w:ind w:left="0"/>
       </w:pPr>
       <w:r>
+        <w:rPr>
+          <w:noProof/>
+        </w:rPr>
         <w:drawing>
           <wp:inline distT="0" distB="0" distL="0" distR="0" wp14:anchorId="2FA0D85E" wp14:editId="7C765A21">
             <wp:extent cx="6645910" cy="3764915"/>

</xml_diff>